<commit_message>
adding screenshots in word
</commit_message>
<xml_diff>
--- a/SharePlay - Carlos Mateo y Juan Pujalte.docx
+++ b/SharePlay - Carlos Mateo y Juan Pujalte.docx
@@ -10,7 +10,6 @@
           <w:docPartUnique/>
         </w:docPartObj>
       </w:sdtPr>
-      <w:sdtEndPr/>
       <w:sdtContent>
         <w:p>
           <w:r>
@@ -89,7 +88,6 @@
                                   <w:dataBinding w:prefixMappings="xmlns:ns0='http://schemas.openxmlformats.org/package/2006/metadata/core-properties' xmlns:ns1='http://purl.org/dc/elements/1.1/'" w:xpath="/ns0:coreProperties[1]/ns1:title[1]" w:storeItemID="{6C3C8BC8-F283-45AE-878A-BAB7291924A1}"/>
                                   <w:text/>
                                 </w:sdtPr>
-                                <w:sdtEndPr/>
                                 <w:sdtContent>
                                   <w:p>
                                     <w:pPr>
@@ -136,7 +134,6 @@
                                   <w:dataBinding w:prefixMappings="xmlns:ns0='http://schemas.microsoft.com/office/2006/coverPageProps'" w:xpath="/ns0:CoverPageProperties[1]/ns0:Abstract[1]" w:storeItemID="{55AF091B-3C7A-41E3-B477-F2FDAA23CFDA}"/>
                                   <w:text/>
                                 </w:sdtPr>
-                                <w:sdtEndPr/>
                                 <w:sdtContent>
                                   <w:p>
                                     <w:pPr>
@@ -193,7 +190,6 @@
                             <w:dataBinding w:prefixMappings="xmlns:ns0='http://schemas.openxmlformats.org/package/2006/metadata/core-properties' xmlns:ns1='http://purl.org/dc/elements/1.1/'" w:xpath="/ns0:coreProperties[1]/ns1:title[1]" w:storeItemID="{6C3C8BC8-F283-45AE-878A-BAB7291924A1}"/>
                             <w:text/>
                           </w:sdtPr>
-                          <w:sdtEndPr/>
                           <w:sdtContent>
                             <w:p>
                               <w:pPr>
@@ -240,7 +236,6 @@
                             <w:dataBinding w:prefixMappings="xmlns:ns0='http://schemas.microsoft.com/office/2006/coverPageProps'" w:xpath="/ns0:CoverPageProperties[1]/ns0:Abstract[1]" w:storeItemID="{55AF091B-3C7A-41E3-B477-F2FDAA23CFDA}"/>
                             <w:text/>
                           </w:sdtPr>
-                          <w:sdtEndPr/>
                           <w:sdtContent>
                             <w:p>
                               <w:pPr>
@@ -351,7 +346,6 @@
                                   <w:dataBinding w:prefixMappings="xmlns:ns0='http://schemas.openxmlformats.org/package/2006/metadata/core-properties' xmlns:ns1='http://purl.org/dc/elements/1.1/'" w:xpath="/ns0:coreProperties[1]/ns1:subject[1]" w:storeItemID="{6C3C8BC8-F283-45AE-878A-BAB7291924A1}"/>
                                   <w:text/>
                                 </w:sdtPr>
-                                <w:sdtEndPr/>
                                 <w:sdtContent>
                                   <w:p>
                                     <w:pPr>
@@ -407,7 +401,6 @@
                             <w:dataBinding w:prefixMappings="xmlns:ns0='http://schemas.openxmlformats.org/package/2006/metadata/core-properties' xmlns:ns1='http://purl.org/dc/elements/1.1/'" w:xpath="/ns0:coreProperties[1]/ns1:subject[1]" w:storeItemID="{6C3C8BC8-F283-45AE-878A-BAB7291924A1}"/>
                             <w:text/>
                           </w:sdtPr>
-                          <w:sdtEndPr/>
                           <w:sdtContent>
                             <w:p>
                               <w:pPr>
@@ -2006,23 +1999,7 @@
         <w:t xml:space="preserve"> un canal de trabajo en común para poder </w:t>
       </w:r>
       <w:r>
-        <w:t xml:space="preserve">llevar a cabo un control de versiones, para ello se ha consensuado que la mejor forma de llevarlo a cabo es mediante un repositorio en la nube donde con el reparto de tareas se vayan subiendo mediante </w:t>
-      </w:r>
-      <w:proofErr w:type="spellStart"/>
-      <w:r>
-        <w:t>pull</w:t>
-      </w:r>
-      <w:proofErr w:type="spellEnd"/>
-      <w:r>
-        <w:t xml:space="preserve"> </w:t>
-      </w:r>
-      <w:proofErr w:type="spellStart"/>
-      <w:r>
-        <w:t>request</w:t>
-      </w:r>
-      <w:proofErr w:type="spellEnd"/>
-      <w:r>
-        <w:t xml:space="preserve"> a dicho repositorio.</w:t>
+        <w:t>llevar a cabo un control de versiones, para ello se ha consensuado que la mejor forma de llevarlo a cabo es mediante un repositorio en la nube donde con el reparto de tareas se vayan subiendo mediante pull request a dicho repositorio.</w:t>
       </w:r>
     </w:p>
     <w:p>
@@ -2182,48 +2159,16 @@
         <w:t xml:space="preserve">llevar un control de las versiones de dicha aplicación por ambas partes implicadas de una manera ordenada, el fin es la creación de un repositorio en </w:t>
       </w:r>
       <w:r>
-        <w:t xml:space="preserve">la nube, tras crearlo con las dependencias necesarias, los dos integrantes del proyecto llevan a cabo su descarga de forma local en sus repositorios y mediante </w:t>
-      </w:r>
-      <w:proofErr w:type="spellStart"/>
-      <w:r>
-        <w:t>commits</w:t>
-      </w:r>
-      <w:proofErr w:type="spellEnd"/>
-      <w:r>
-        <w:t xml:space="preserve"> se actualiza el repositorio principal.</w:t>
-      </w:r>
-    </w:p>
-    <w:p>
-      <w:pPr>
-        <w:ind w:left="360" w:firstLine="345"/>
-        <w:jc w:val="both"/>
-      </w:pPr>
-      <w:r>
-        <w:t xml:space="preserve">Las </w:t>
-      </w:r>
-      <w:proofErr w:type="spellStart"/>
-      <w:r>
-        <w:t>pull</w:t>
-      </w:r>
-      <w:proofErr w:type="spellEnd"/>
-      <w:r>
-        <w:t xml:space="preserve"> </w:t>
-      </w:r>
-      <w:proofErr w:type="spellStart"/>
-      <w:r>
-        <w:t>request</w:t>
-      </w:r>
-      <w:proofErr w:type="spellEnd"/>
-      <w:r>
-        <w:t xml:space="preserve"> que se llevan a cabo por cada usuario son estudiadas y discutidas mediante comentarios en el repositorio antes de </w:t>
-      </w:r>
-      <w:proofErr w:type="spellStart"/>
-      <w:r>
-        <w:t>mergearla</w:t>
-      </w:r>
-      <w:proofErr w:type="spellEnd"/>
-      <w:r>
-        <w:t xml:space="preserve"> a la rama principal, esto se hace para llevar un orden y consensuar los cambios llevados a cabo en el repositorio principal.</w:t>
+        <w:t>la nube, tras crearlo con las dependencias necesarias, los dos integrantes del proyecto llevan a cabo su descarga de forma local en sus repositorios y mediante commits se actualiza el repositorio principal.</w:t>
+      </w:r>
+    </w:p>
+    <w:p>
+      <w:pPr>
+        <w:ind w:left="360" w:firstLine="345"/>
+        <w:jc w:val="both"/>
+      </w:pPr>
+      <w:r>
+        <w:t>Las pull request que se llevan a cabo por cada usuario son estudiadas y discutidas mediante comentarios en el repositorio antes de mergearla a la rama principal, esto se hace para llevar un orden y consensuar los cambios llevados a cabo en el repositorio principal.</w:t>
       </w:r>
     </w:p>
     <w:p>
@@ -2324,15 +2269,7 @@
         <w:t>cómo</w:t>
       </w:r>
       <w:r>
-        <w:t xml:space="preserve"> vamos a llegar a ello, para ello se consensuo que el código se llevaría a cabo con el lenguaje </w:t>
-      </w:r>
-      <w:proofErr w:type="spellStart"/>
-      <w:r>
-        <w:t>Kotlin</w:t>
-      </w:r>
-      <w:proofErr w:type="spellEnd"/>
-      <w:r>
-        <w:t>, debido a su cercanía a Java y las funcionalidades extras que tienen que facilitan mucho el código.</w:t>
+        <w:t xml:space="preserve"> vamos a llegar a ello, para ello se consensuo que el código se llevaría a cabo con el lenguaje Kotlin, debido a su cercanía a Java y las funcionalidades extras que tienen que facilitan mucho el código.</w:t>
       </w:r>
     </w:p>
     <w:p>
@@ -2347,15 +2284,7 @@
         <w:t>más</w:t>
       </w:r>
       <w:r>
-        <w:t xml:space="preserve"> conveniente para llevar a cabo toda la lógica toco analizar los requerimientos necesarios para hacer lo que queremos, para ello lo que analizamos fue que en el </w:t>
-      </w:r>
-      <w:proofErr w:type="spellStart"/>
-      <w:r>
-        <w:t>backend</w:t>
-      </w:r>
-      <w:proofErr w:type="spellEnd"/>
-      <w:r>
-        <w:t xml:space="preserve"> de la aplicación necesitamos la lógica principal de servidor cliente, el servidor deberá de estar desplegado en un dominio en la web y este deberá de recibir las peticiones de diferentes clientes.</w:t>
+        <w:t xml:space="preserve"> conveniente para llevar a cabo toda la lógica toco analizar los requerimientos necesarios para hacer lo que queremos, para ello lo que analizamos fue que en el backend de la aplicación necesitamos la lógica principal de servidor cliente, el servidor deberá de estar desplegado en un dominio en la web y este deberá de recibir las peticiones de diferentes clientes.</w:t>
       </w:r>
     </w:p>
     <w:p>
@@ -2476,31 +2405,7 @@
         <w:jc w:val="both"/>
       </w:pPr>
       <w:r>
-        <w:t xml:space="preserve">Para llegar a esto se ha llegado a la conclusión de que se necesita hilos virtuales concurrentes, es decir, pueden funcionar con independencia de los demás, pero al mismo tiempo puede haber comunicación entre esos hilos, la mejor forma de llevar a cabo en </w:t>
-      </w:r>
-      <w:proofErr w:type="spellStart"/>
-      <w:r>
-        <w:t>kotlin</w:t>
-      </w:r>
-      <w:proofErr w:type="spellEnd"/>
-      <w:r>
-        <w:t xml:space="preserve"> es mediante </w:t>
-      </w:r>
-      <w:proofErr w:type="spellStart"/>
-      <w:r>
-        <w:t>couruthinas</w:t>
-      </w:r>
-      <w:proofErr w:type="spellEnd"/>
-      <w:r>
-        <w:t xml:space="preserve">, son los hilos virtuales que </w:t>
-      </w:r>
-      <w:proofErr w:type="spellStart"/>
-      <w:r>
-        <w:t>Kotlin</w:t>
-      </w:r>
-      <w:proofErr w:type="spellEnd"/>
-      <w:r>
-        <w:t xml:space="preserve"> nos deja a nuestra disposición para poder lograrlo, se necesita que el servidor gestione todos estos hilos simultáneamente y entre ellos, de esta manera se podrá llevar a cabo.</w:t>
+        <w:t>Para llegar a esto se ha llegado a la conclusión de que se necesita hilos virtuales concurrentes, es decir, pueden funcionar con independencia de los demás, pero al mismo tiempo puede haber comunicación entre esos hilos, la mejor forma de llevar a cabo en kotlin es mediante couruthinas, son los hilos virtuales que Kotlin nos deja a nuestra disposición para poder lograrlo, se necesita que el servidor gestione todos estos hilos simultáneamente y entre ellos, de esta manera se podrá llevar a cabo.</w:t>
       </w:r>
     </w:p>
     <w:p>
@@ -2562,32 +2467,16 @@
         <w:t xml:space="preserve">Para llevar a cabo esto y según la documentación </w:t>
       </w:r>
       <w:r>
-        <w:t xml:space="preserve">de </w:t>
-      </w:r>
-      <w:proofErr w:type="spellStart"/>
-      <w:r>
-        <w:t>mpv</w:t>
-      </w:r>
-      <w:proofErr w:type="spellEnd"/>
-      <w:r>
-        <w:t>, se tiene que iniciar un pipe o documento temporal en el que se va registrando y escribiendo en él, cuando uno de estos eventos ocurre un hilo deberá de escribirlo en el pipe y otro leerlo para enviárselo al servidor y este informe a los demás clientes.</w:t>
-      </w:r>
-    </w:p>
-    <w:p>
-      <w:pPr>
-        <w:ind w:left="360" w:firstLine="345"/>
-        <w:jc w:val="both"/>
-      </w:pPr>
-      <w:r>
-        <w:t xml:space="preserve">Teniendo en cuenta todos estos requisitos y análisis será necesario llevarlo a cabo con </w:t>
-      </w:r>
-      <w:proofErr w:type="spellStart"/>
-      <w:r>
-        <w:t>courothinas</w:t>
-      </w:r>
-      <w:proofErr w:type="spellEnd"/>
-      <w:r>
-        <w:t xml:space="preserve"> o hilos virtuales que nos permitan controlar independientemente cada uno de los procesos, canales de comunicación, salas, peticiones, reproductor y todos los clientes que tenemos</w:t>
+        <w:t>de mpv, se tiene que iniciar un pipe o documento temporal en el que se va registrando y escribiendo en él, cuando uno de estos eventos ocurre un hilo deberá de escribirlo en el pipe y otro leerlo para enviárselo al servidor y este informe a los demás clientes.</w:t>
+      </w:r>
+    </w:p>
+    <w:p>
+      <w:pPr>
+        <w:ind w:left="360" w:firstLine="345"/>
+        <w:jc w:val="both"/>
+      </w:pPr>
+      <w:r>
+        <w:t>Teniendo en cuenta todos estos requisitos y análisis será necesario llevarlo a cabo con courothinas o hilos virtuales que nos permitan controlar independientemente cada uno de los procesos, canales de comunicación, salas, peticiones, reproductor y todos los clientes que tenemos</w:t>
       </w:r>
       <w:r>
         <w:t>.</w:t>
@@ -2658,40 +2547,16 @@
         <w:t xml:space="preserve">interactuar </w:t>
       </w:r>
       <w:r>
-        <w:t xml:space="preserve">con el servidor, se necesitará una interfaz sencilla en una pantalla que no será </w:t>
-      </w:r>
-      <w:proofErr w:type="spellStart"/>
-      <w:r>
-        <w:t>redimensionable</w:t>
-      </w:r>
-      <w:proofErr w:type="spellEnd"/>
-      <w:r>
-        <w:t xml:space="preserve">, en esta primera vista deberíamos tener tres sencillos botones en los que dejamos las opciones por defecto, es decir, los campos vacíos para volver a rellenarlos, un botón que inicie la conexión al servidor e iniciar el </w:t>
-      </w:r>
-      <w:proofErr w:type="spellStart"/>
-      <w:r>
-        <w:t>mpv</w:t>
-      </w:r>
-      <w:proofErr w:type="spellEnd"/>
-      <w:r>
-        <w:t>.</w:t>
-      </w:r>
-    </w:p>
-    <w:p>
-      <w:pPr>
-        <w:ind w:left="360" w:firstLine="345"/>
-        <w:jc w:val="both"/>
-      </w:pPr>
-      <w:r>
-        <w:t xml:space="preserve">En esta primera pantalla deberemos tener unos campos obligatorios antes de poder darle a ejecutar </w:t>
-      </w:r>
-      <w:proofErr w:type="spellStart"/>
-      <w:r>
-        <w:t>SharePlay</w:t>
-      </w:r>
-      <w:proofErr w:type="spellEnd"/>
-      <w:r>
-        <w:t xml:space="preserve">, se trataría de los campos de la dirección del servidor al que conectarse, el nombre de usuario que se </w:t>
+        <w:t>con el servidor, se necesitará una interfaz sencilla en una pantalla que no será redimensionable, en esta primera vista deberíamos tener tres sencillos botones en los que dejamos las opciones por defecto, es decir, los campos vacíos para volver a rellenarlos, un botón que inicie la conexión al servidor e iniciar el mpv.</w:t>
+      </w:r>
+    </w:p>
+    <w:p>
+      <w:pPr>
+        <w:ind w:left="360" w:firstLine="345"/>
+        <w:jc w:val="both"/>
+      </w:pPr>
+      <w:r>
+        <w:t xml:space="preserve">En esta primera pantalla deberemos tener unos campos obligatorios antes de poder darle a ejecutar SharePlay, se trataría de los campos de la dirección del servidor al que conectarse, el nombre de usuario que se </w:t>
       </w:r>
       <w:r>
         <w:t>verá</w:t>
@@ -2706,40 +2571,16 @@
         <w:jc w:val="both"/>
       </w:pPr>
       <w:r>
-        <w:t xml:space="preserve">Como opcional, se le podrá pasar a la ejecución del </w:t>
-      </w:r>
-      <w:proofErr w:type="spellStart"/>
-      <w:r>
-        <w:t>mpv</w:t>
-      </w:r>
-      <w:proofErr w:type="spellEnd"/>
-      <w:r>
-        <w:t xml:space="preserve"> ya un fichero directamente para que empiece la reproducción y además a ello, otro </w:t>
-      </w:r>
-      <w:proofErr w:type="spellStart"/>
-      <w:r>
-        <w:t>field</w:t>
-      </w:r>
-      <w:proofErr w:type="spellEnd"/>
-      <w:r>
-        <w:t xml:space="preserve"> opcional en el que se le pueda pasar una ruta donde en la segunda vista ya en la sala pueda mediante esa ruta buscar todos los ficheros de reproducción dentro de ella y listarlo en una lista desplegable.</w:t>
-      </w:r>
-    </w:p>
-    <w:p>
-      <w:pPr>
-        <w:ind w:left="360" w:firstLine="345"/>
-        <w:jc w:val="both"/>
-      </w:pPr>
-      <w:r>
-        <w:t xml:space="preserve">Una vez tenemos todos los campos obligatorios rellenos, podremos ejecutar con cualquiera de los dos botones que permite ejecutar </w:t>
-      </w:r>
-      <w:proofErr w:type="spellStart"/>
-      <w:r>
-        <w:t>shareplay</w:t>
-      </w:r>
-      <w:proofErr w:type="spellEnd"/>
-      <w:r>
-        <w:t xml:space="preserve">, una vez hecho le mandara al cliente los datos requeridos y este ejecutara la conexión, si esta conexión es </w:t>
+        <w:t>Como opcional, se le podrá pasar a la ejecución del mpv ya un fichero directamente para que empiece la reproducción y además a ello, otro field opcional en el que se le pueda pasar una ruta donde en la segunda vista ya en la sala pueda mediante esa ruta buscar todos los ficheros de reproducción dentro de ella y listarlo en una lista desplegable.</w:t>
+      </w:r>
+    </w:p>
+    <w:p>
+      <w:pPr>
+        <w:ind w:left="360" w:firstLine="345"/>
+        <w:jc w:val="both"/>
+      </w:pPr>
+      <w:r>
+        <w:t xml:space="preserve">Una vez tenemos todos los campos obligatorios rellenos, podremos ejecutar con cualquiera de los dos botones que permite ejecutar shareplay, una vez hecho le mandara al cliente los datos requeridos y este ejecutara la conexión, si esta conexión es </w:t>
       </w:r>
       <w:r>
         <w:t xml:space="preserve">exitosa entonces deberemos dirigirnos a una nueva vista en la que se </w:t>
@@ -2748,15 +2589,7 @@
         <w:t>verá</w:t>
       </w:r>
       <w:r>
-        <w:t xml:space="preserve"> una </w:t>
-      </w:r>
-      <w:proofErr w:type="spellStart"/>
-      <w:r>
-        <w:t>listView</w:t>
-      </w:r>
-      <w:proofErr w:type="spellEnd"/>
-      <w:r>
-        <w:t xml:space="preserve"> en el que aparece la sala, los clientes, si están en reproducción o no y que archivo están reproduciendo.</w:t>
+        <w:t xml:space="preserve"> una listView en el que aparece la sala, los clientes, si están en reproducción o no y que archivo están reproduciendo.</w:t>
       </w:r>
     </w:p>
     <w:p>
@@ -2777,34 +2610,10 @@
         <w:jc w:val="both"/>
       </w:pPr>
       <w:r>
-        <w:t xml:space="preserve">Como hemos comentado se ha indicado que en el caso de que queramos guardar la configuración podemos hacerlo mediante un botón, para guardar de forma local los datos de los </w:t>
-      </w:r>
-      <w:proofErr w:type="spellStart"/>
-      <w:r>
-        <w:t>fields</w:t>
-      </w:r>
-      <w:proofErr w:type="spellEnd"/>
-      <w:r>
-        <w:t>, en el caso de que se guarden, al volver a iniciar la reproducción deberían de aparecer ya los datos</w:t>
-      </w:r>
-      <w:r>
-        <w:t xml:space="preserve"> previamente guardados, para llevar esto a cabo se ha determinado que se guardara un fichero </w:t>
-      </w:r>
-      <w:proofErr w:type="spellStart"/>
-      <w:r>
-        <w:t>json</w:t>
-      </w:r>
-      <w:proofErr w:type="spellEnd"/>
-      <w:r>
-        <w:t xml:space="preserve"> en el directorio del sistema del usuario en el que se guarde estos datos, se guardara la ruta de donde sacar los ficheros, el </w:t>
-      </w:r>
-      <w:proofErr w:type="spellStart"/>
-      <w:r>
-        <w:t>nickname</w:t>
-      </w:r>
-      <w:proofErr w:type="spellEnd"/>
-      <w:r>
-        <w:t>, el host al que conectar y la sala donde hacerlo.</w:t>
+        <w:t>Como hemos comentado se ha indicado que en el caso de que queramos guardar la configuración podemos hacerlo mediante un botón, para guardar de forma local los datos de los fields, en el caso de que se guarden, al volver a iniciar la reproducción deberían de aparecer ya los datos</w:t>
+      </w:r>
+      <w:r>
+        <w:t xml:space="preserve"> previamente guardados, para llevar esto a cabo se ha determinado que se guardara un fichero json en el directorio del sistema del usuario en el que se guarde estos datos, se guardara la ruta de donde sacar los ficheros, el nickname, el host al que conectar y la sala donde hacerlo.</w:t>
       </w:r>
     </w:p>
     <w:p>
@@ -2819,73 +2628,28 @@
         <w:t xml:space="preserve">serán guardados como hemos comentado en un JSON que se cargara a la hora de iniciar el programa en la pantalla inicial, </w:t>
       </w:r>
       <w:r>
-        <w:t xml:space="preserve">con el botón de borrado serán borrados todos los </w:t>
-      </w:r>
-      <w:proofErr w:type="spellStart"/>
-      <w:r>
-        <w:t>fields</w:t>
-      </w:r>
-      <w:proofErr w:type="spellEnd"/>
-      <w:r>
-        <w:t xml:space="preserve"> para volver a poner la configuración.</w:t>
-      </w:r>
-    </w:p>
-    <w:p>
-      <w:pPr>
-        <w:ind w:left="360" w:firstLine="345"/>
-        <w:jc w:val="both"/>
-      </w:pPr>
-      <w:r>
-        <w:t xml:space="preserve">Cuando ejecutemos </w:t>
-      </w:r>
-      <w:proofErr w:type="spellStart"/>
-      <w:r>
-        <w:t>SharePlay</w:t>
-      </w:r>
-      <w:proofErr w:type="spellEnd"/>
-      <w:r>
-        <w:t xml:space="preserve"> entonces este debería de comprobar los </w:t>
-      </w:r>
-      <w:proofErr w:type="spellStart"/>
-      <w:r>
-        <w:t>fields</w:t>
-      </w:r>
-      <w:proofErr w:type="spellEnd"/>
-      <w:r>
-        <w:t xml:space="preserve"> obligatorios </w:t>
+        <w:t>con el botón de borrado serán borrados todos los fields para volver a poner la configuración.</w:t>
+      </w:r>
+    </w:p>
+    <w:p>
+      <w:pPr>
+        <w:ind w:left="360" w:firstLine="345"/>
+        <w:jc w:val="both"/>
+      </w:pPr>
+      <w:r>
+        <w:t>Cuando ejecutemos SharePlay</w:t>
+      </w:r>
+      <w:r>
+        <w:t xml:space="preserve"> entonces este debería de comprobar los fields obligatorios </w:t>
       </w:r>
       <w:r>
         <w:t>e</w:t>
       </w:r>
       <w:r>
-        <w:t xml:space="preserve"> informar mediante una alerta de que falta información en campos obligatorios, también deberá informar de una alerta si no se ha podido llevar a cabo la conexión, indicando que es necesario que compruebe que el host </w:t>
-      </w:r>
-      <w:proofErr w:type="spellStart"/>
-      <w:r>
-        <w:t>name</w:t>
-      </w:r>
-      <w:proofErr w:type="spellEnd"/>
-      <w:r>
-        <w:t xml:space="preserve"> es correcto para conectarse al servidor</w:t>
-      </w:r>
-      <w:r>
-        <w:t xml:space="preserve">, por ello y siguiendo con el lenguaje de </w:t>
-      </w:r>
-      <w:proofErr w:type="spellStart"/>
-      <w:r>
-        <w:t>Kotlin</w:t>
-      </w:r>
-      <w:proofErr w:type="spellEnd"/>
-      <w:r>
-        <w:t xml:space="preserve"> se ha decidido que la mejor forma de llevar a cabo la aplicación de escritorio es </w:t>
-      </w:r>
-      <w:proofErr w:type="spellStart"/>
-      <w:r>
-        <w:t>JavaFX</w:t>
-      </w:r>
-      <w:proofErr w:type="spellEnd"/>
-      <w:r>
-        <w:t xml:space="preserve"> por la versatilidad que tiene y los recursos que tiene</w:t>
+        <w:t xml:space="preserve"> informar mediante una alerta de que falta información en campos obligatorios, también deberá informar de una alerta si no se ha podido llevar a cabo la conexión, indicando que es necesario que compruebe que el host name es correcto para conectarse al servidor</w:t>
+      </w:r>
+      <w:r>
+        <w:t>, por ello y siguiendo con el lenguaje de Kotlin se ha decidido que la mejor forma de llevar a cabo la aplicación de escritorio es JavaFX por la versatilidad que tiene y los recursos que tiene</w:t>
       </w:r>
       <w:r>
         <w:t>.</w:t>
@@ -2905,15 +2669,7 @@
       <w:bookmarkStart w:id="6" w:name="_Toc198920078"/>
       <w:r>
         <w:lastRenderedPageBreak/>
-        <w:t>Back-</w:t>
-      </w:r>
-      <w:proofErr w:type="spellStart"/>
-      <w:r>
-        <w:t>end</w:t>
-      </w:r>
-      <w:proofErr w:type="spellEnd"/>
-      <w:r>
-        <w:t>.</w:t>
+        <w:t>Back-end.</w:t>
       </w:r>
       <w:bookmarkEnd w:id="6"/>
     </w:p>
@@ -3033,15 +2789,7 @@
       <w:bookmarkStart w:id="12" w:name="_Toc198920084"/>
       <w:r>
         <w:lastRenderedPageBreak/>
-        <w:t>Front-</w:t>
-      </w:r>
-      <w:proofErr w:type="spellStart"/>
-      <w:r>
-        <w:t>end</w:t>
-      </w:r>
-      <w:proofErr w:type="spellEnd"/>
-      <w:r>
-        <w:t>.</w:t>
+        <w:t>Front-end.</w:t>
       </w:r>
       <w:bookmarkEnd w:id="12"/>
     </w:p>
@@ -3071,39 +2819,7 @@
         <w:jc w:val="both"/>
       </w:pPr>
       <w:r>
-        <w:t xml:space="preserve">Estas vistas que son </w:t>
-      </w:r>
-      <w:proofErr w:type="spellStart"/>
-      <w:r>
-        <w:t>arvhivos</w:t>
-      </w:r>
-      <w:proofErr w:type="spellEnd"/>
-      <w:r>
-        <w:t xml:space="preserve"> </w:t>
-      </w:r>
-      <w:proofErr w:type="spellStart"/>
-      <w:r>
-        <w:t>fxml</w:t>
-      </w:r>
-      <w:proofErr w:type="spellEnd"/>
-      <w:r>
-        <w:t xml:space="preserve"> estarán controladas y gestionadas por su respectivo controlador, los controladores gestionarán la interacción con el </w:t>
-      </w:r>
-      <w:proofErr w:type="spellStart"/>
-      <w:r>
-        <w:t>backend</w:t>
-      </w:r>
-      <w:proofErr w:type="spellEnd"/>
-      <w:r>
-        <w:t xml:space="preserve"> mediante la inicialización del </w:t>
-      </w:r>
-      <w:proofErr w:type="spellStart"/>
-      <w:r>
-        <w:t>clientplayer</w:t>
-      </w:r>
-      <w:proofErr w:type="spellEnd"/>
-      <w:r>
-        <w:t xml:space="preserve"> que comienza el inicio de la sala, el reproductor y su control compartido en dicha sala junto con el resto de los integrantes de esta.</w:t>
+        <w:t>Estas vistas que son arvhivos fxml estarán controladas y gestionadas por su respectivo controlador, los controladores gestionarán la interacción con el backend mediante la inicialización del clientplayer que comienza el inicio de la sala, el reproductor y su control compartido en dicha sala junto con el resto de los integrantes de esta.</w:t>
       </w:r>
     </w:p>
     <w:p>
@@ -3115,46 +2831,17 @@
         <w:t xml:space="preserve">Las vistas </w:t>
       </w:r>
       <w:r>
-        <w:t xml:space="preserve">estarán como hemos dicho compuestas de </w:t>
-      </w:r>
-      <w:proofErr w:type="spellStart"/>
-      <w:r>
-        <w:t>fxml</w:t>
-      </w:r>
-      <w:proofErr w:type="spellEnd"/>
-      <w:r>
-        <w:t xml:space="preserve">, la principal se tratará de campos </w:t>
-      </w:r>
-      <w:proofErr w:type="spellStart"/>
-      <w:r>
-        <w:t>fields</w:t>
-      </w:r>
-      <w:proofErr w:type="spellEnd"/>
-      <w:r>
-        <w:t xml:space="preserve">, </w:t>
-      </w:r>
-      <w:proofErr w:type="spellStart"/>
-      <w:r>
-        <w:t>combobox</w:t>
-      </w:r>
-      <w:proofErr w:type="spellEnd"/>
-      <w:r>
-        <w:t xml:space="preserve"> y botones de acciones seguido que gestionaran la conexión y posteriormente la carga de la otra vista, desde el controlador todo el flujo de estos datos será controlados en métodos de acción de dichos botones y comprobaciones en el que si fallan a algunas de las comprobaciones o no siguen los requisitos indicados indicaran la falta de estos.</w:t>
-      </w:r>
-    </w:p>
-    <w:p>
-      <w:pPr>
-        <w:ind w:left="360" w:firstLine="345"/>
-        <w:jc w:val="both"/>
-      </w:pPr>
-      <w:r>
-        <w:t xml:space="preserve">Todo esto se ha llevado a cabo con </w:t>
-      </w:r>
-      <w:proofErr w:type="spellStart"/>
-      <w:r>
-        <w:t>JavaFX</w:t>
-      </w:r>
-      <w:proofErr w:type="spellEnd"/>
+        <w:t>estarán como hemos dicho compuestas de fxml, la principal se tratará de campos fields, combobox y botones de acciones seguido que gestionaran la conexión y posteriormente la carga de la otra vista, desde el controlador todo el flujo de estos datos será controlados en métodos de acción de dichos botones y comprobaciones en el que si fallan a algunas de las comprobaciones o no siguen los requisitos indicados indicaran la falta de estos.</w:t>
+      </w:r>
+    </w:p>
+    <w:p>
+      <w:pPr>
+        <w:ind w:left="360" w:firstLine="345"/>
+        <w:jc w:val="both"/>
+      </w:pPr>
+      <w:r>
+        <w:t>Todo esto se ha llevado a cabo con JavaFX</w:t>
+      </w:r>
       <w:r>
         <w:t xml:space="preserve"> y su modelo vista controlador que permite llevar a cabo lo que queremos hacer que mediante el código de java controlamos las vista</w:t>
       </w:r>
@@ -3168,15 +2855,7 @@
         <w:t>e</w:t>
       </w:r>
       <w:r>
-        <w:t xml:space="preserve">n una hoja CSS, la cual se ha añadido en la carpeta </w:t>
-      </w:r>
-      <w:proofErr w:type="spellStart"/>
-      <w:r>
-        <w:t>resources</w:t>
-      </w:r>
-      <w:proofErr w:type="spellEnd"/>
-      <w:r>
-        <w:t xml:space="preserve"> del proyecto donde se ha añadido a ambas vistas para gestionar la correcta visualización de los componentes y darle un aspecto mas moderno y fresco a dich</w:t>
+        <w:t>n una hoja CSS, la cual se ha añadido en la carpeta resources del proyecto donde se ha añadido a ambas vistas para gestionar la correcta visualización de los componentes y darle un aspecto mas moderno y fresco a dich</w:t>
       </w:r>
       <w:r>
         <w:t>a vista e interacción con el usuario final.</w:t>
@@ -3188,15 +2867,7 @@
         <w:jc w:val="both"/>
       </w:pPr>
       <w:r>
-        <w:t xml:space="preserve">Los datos que se van a introducir y validar antes de llevar a cabo la conexión serán guardados en un archivo </w:t>
-      </w:r>
-      <w:proofErr w:type="spellStart"/>
-      <w:r>
-        <w:t>json</w:t>
-      </w:r>
-      <w:proofErr w:type="spellEnd"/>
-      <w:r>
-        <w:t xml:space="preserve"> dentro de la carpeta del usuario del sistema para guardar la configuración de una conexión y los campos requerido que al volver a iniciar la aplicación ya ocuparán los campos para llevar a cabo dicha conexión.</w:t>
+        <w:t>Los datos que se van a introducir y validar antes de llevar a cabo la conexión serán guardados en un archivo json dentro de la carpeta del usuario del sistema para guardar la configuración de una conexión y los campos requerido que al volver a iniciar la aplicación ya ocuparán los campos para llevar a cabo dicha conexión.</w:t>
       </w:r>
     </w:p>
     <w:p>
@@ -3208,15 +2879,7 @@
         <w:t>Finalmente se podrá volver de dicha segunda vista mediante un botón a la primera vista que lo que hará será cerrar</w:t>
       </w:r>
       <w:r>
-        <w:t xml:space="preserve"> esta segunda vista junto con el cierre de la conexión al servidor y el reproductor </w:t>
-      </w:r>
-      <w:proofErr w:type="spellStart"/>
-      <w:r>
-        <w:t>mpv</w:t>
-      </w:r>
-      <w:proofErr w:type="spellEnd"/>
-      <w:r>
-        <w:t xml:space="preserve"> para volver a iniciar una reproducción u otra conexión a un servidor u otro.</w:t>
+        <w:t xml:space="preserve"> esta segunda vista junto con el cierre de la conexión al servidor y el reproductor mpv para volver a iniciar una reproducción u otra conexión a un servidor u otro.</w:t>
       </w:r>
     </w:p>
     <w:p>
@@ -3251,15 +2914,7 @@
         <w:t>dichos datos</w:t>
       </w:r>
       <w:r>
-        <w:t xml:space="preserve"> de los campos a la conexión que gestiona el </w:t>
-      </w:r>
-      <w:proofErr w:type="spellStart"/>
-      <w:r>
-        <w:t>backend</w:t>
-      </w:r>
-      <w:proofErr w:type="spellEnd"/>
-      <w:r>
-        <w:t xml:space="preserve">, </w:t>
+        <w:t xml:space="preserve"> de los campos a la conexión que gestiona el backend, </w:t>
       </w:r>
       <w:r>
         <w:t>vamos a ver la vista a continuación.</w:t>
@@ -3322,46 +2977,19 @@
         <w:t xml:space="preserve">una interfaz visualmente cómoda en el </w:t>
       </w:r>
       <w:r>
-        <w:t xml:space="preserve">necesitamos rellenar los tres primeros campos que vemos de manera obligatoria para que se pueda ejecutar el botón que ejecuta </w:t>
-      </w:r>
-      <w:proofErr w:type="spellStart"/>
-      <w:r>
-        <w:t>shareplay</w:t>
-      </w:r>
-      <w:proofErr w:type="spellEnd"/>
-      <w:r>
-        <w:t xml:space="preserve">, seguidamente como vemos tenemos los campos sura al video que queremos reproducir, si no elegimos la ruta del video el </w:t>
-      </w:r>
-      <w:proofErr w:type="spellStart"/>
-      <w:r>
-        <w:t>shareplay</w:t>
-      </w:r>
-      <w:proofErr w:type="spellEnd"/>
-      <w:r>
-        <w:t xml:space="preserve"> se ejecutara con </w:t>
-      </w:r>
-      <w:proofErr w:type="spellStart"/>
-      <w:r>
-        <w:t>mpv</w:t>
-      </w:r>
-      <w:proofErr w:type="spellEnd"/>
-      <w:r>
-        <w:t xml:space="preserve"> sin ningún video, para buscar la ruta tendremos que hacerlo mediante el botón visualizar, este nos abre un explorador de archivos en el que tendremos que elegir un video para reproducir.</w:t>
-      </w:r>
-    </w:p>
-    <w:p>
-      <w:pPr>
-        <w:jc w:val="both"/>
-      </w:pPr>
-      <w:r>
-        <w:rPr>
-          <w:noProof/>
-        </w:rPr>
+        <w:t>necesitamos rellenar los tres primeros campos que vemos de manera obligatoria para que se pueda ejecutar el botón que ejecuta shareplay, seguidamente como vemos tenemos los campos sura al video que queremos reproducir, si no elegimos la ruta del video el shareplay se ejecutara con mpv sin ningún video, para buscar la ruta tendremos que hacerlo mediante el botón visualizar, este nos abre un explorador de archivos en el que tendremos que elegir un video para reproducir.</w:t>
+      </w:r>
+    </w:p>
+    <w:p>
+      <w:pPr>
+        <w:jc w:val="both"/>
+      </w:pPr>
+      <w:r>
         <w:drawing>
-          <wp:inline distT="0" distB="0" distL="0" distR="0" wp14:anchorId="68ED9AB0" wp14:editId="1131879C">
-            <wp:extent cx="5400040" cy="1587500"/>
+          <wp:inline distT="0" distB="0" distL="0" distR="0" wp14:anchorId="080B9B33" wp14:editId="57BF3A71">
+            <wp:extent cx="5400040" cy="2098040"/>
             <wp:effectExtent l="0" t="0" r="0" b="0"/>
-            <wp:docPr id="520373164" name="Imagen 1" descr="Interfaz de usuario gráfica, Texto, Aplicación&#10;&#10;El contenido generado por IA puede ser incorrecto."/>
+            <wp:docPr id="228921510" name="Imagen 1"/>
             <wp:cNvGraphicFramePr>
               <a:graphicFrameLocks xmlns:a="http://schemas.openxmlformats.org/drawingml/2006/main" noChangeAspect="1"/>
             </wp:cNvGraphicFramePr>
@@ -3369,7 +2997,7 @@
               <a:graphicData uri="http://schemas.openxmlformats.org/drawingml/2006/picture">
                 <pic:pic xmlns:pic="http://schemas.openxmlformats.org/drawingml/2006/picture">
                   <pic:nvPicPr>
-                    <pic:cNvPr id="520373164" name="Imagen 1" descr="Interfaz de usuario gráfica, Texto, Aplicación&#10;&#10;El contenido generado por IA puede ser incorrecto."/>
+                    <pic:cNvPr id="228921510" name=""/>
                     <pic:cNvPicPr/>
                   </pic:nvPicPr>
                   <pic:blipFill>
@@ -3381,7 +3009,7 @@
                   <pic:spPr>
                     <a:xfrm>
                       <a:off x="0" y="0"/>
-                      <a:ext cx="5400040" cy="1587500"/>
+                      <a:ext cx="5400040" cy="2098040"/>
                     </a:xfrm>
                     <a:prstGeom prst="rect">
                       <a:avLst/>
@@ -3396,10 +3024,21 @@
     </w:p>
     <w:p>
       <w:pPr>
-        <w:ind w:left="360" w:firstLine="345"/>
-        <w:jc w:val="both"/>
-      </w:pPr>
-      <w:r>
+        <w:jc w:val="both"/>
+      </w:pPr>
+    </w:p>
+    <w:p>
+      <w:pPr>
+        <w:jc w:val="both"/>
+      </w:pPr>
+    </w:p>
+    <w:p>
+      <w:pPr>
+        <w:ind w:left="360" w:firstLine="345"/>
+        <w:jc w:val="both"/>
+      </w:pPr>
+      <w:r>
+        <w:lastRenderedPageBreak/>
         <w:t>También vemos un campo en el que podemos poner un texto y validar, se trata de un campo en el que tendremos que introducir un texto codificado en el cual una vez pegado al darle el botón validar lo descodificara y rellenara el campo de servidor y el de la sala por defecto, se trata de un código que un amigo u otro usuario ha copiado de su conexión para pasárselo a otra persona y haga la misma conexión y se incorpore a la misma sala donde está el otro usuario.</w:t>
       </w:r>
     </w:p>
@@ -3409,45 +3048,25 @@
         <w:jc w:val="both"/>
       </w:pPr>
       <w:r>
-        <w:lastRenderedPageBreak/>
         <w:t xml:space="preserve">Como podemos ver los para llevar a cabo la conexión tenemos que rellenar los tres primeros </w:t>
       </w:r>
       <w:r>
         <w:t>campos</w:t>
       </w:r>
       <w:r>
-        <w:t xml:space="preserve"> antes de darle al botón, podemos ver que el primer </w:t>
-      </w:r>
-      <w:proofErr w:type="spellStart"/>
-      <w:r>
-        <w:t>field</w:t>
-      </w:r>
-      <w:proofErr w:type="spellEnd"/>
-      <w:r>
-        <w:t xml:space="preserve"> es un </w:t>
-      </w:r>
-      <w:proofErr w:type="spellStart"/>
-      <w:r>
-        <w:t>combobox</w:t>
-      </w:r>
-      <w:proofErr w:type="spellEnd"/>
-      <w:r>
-        <w:t>.</w:t>
-      </w:r>
-    </w:p>
-    <w:p>
-      <w:pPr>
-        <w:jc w:val="both"/>
-      </w:pPr>
-      <w:r>
-        <w:rPr>
-          <w:noProof/>
-        </w:rPr>
+        <w:t xml:space="preserve"> antes de darle al botón, podemos ver que el primer field es un combobox.</w:t>
+      </w:r>
+    </w:p>
+    <w:p>
+      <w:pPr>
+        <w:jc w:val="both"/>
+      </w:pPr>
+      <w:r>
         <w:drawing>
-          <wp:inline distT="0" distB="0" distL="0" distR="0" wp14:anchorId="3546DB48" wp14:editId="2390D3D0">
-            <wp:extent cx="5400040" cy="2933065"/>
-            <wp:effectExtent l="0" t="0" r="0" b="635"/>
-            <wp:docPr id="1952105039" name="Imagen 1" descr="Interfaz de usuario gráfica, Texto, Aplicación, Chat o mensaje de texto&#10;&#10;El contenido generado por IA puede ser incorrecto."/>
+          <wp:inline distT="0" distB="0" distL="0" distR="0" wp14:anchorId="2DB460B7" wp14:editId="0425A52B">
+            <wp:extent cx="5400040" cy="2992755"/>
+            <wp:effectExtent l="0" t="0" r="0" b="0"/>
+            <wp:docPr id="53724216" name="Imagen 1"/>
             <wp:cNvGraphicFramePr>
               <a:graphicFrameLocks xmlns:a="http://schemas.openxmlformats.org/drawingml/2006/main" noChangeAspect="1"/>
             </wp:cNvGraphicFramePr>
@@ -3455,7 +3074,7 @@
               <a:graphicData uri="http://schemas.openxmlformats.org/drawingml/2006/picture">
                 <pic:pic xmlns:pic="http://schemas.openxmlformats.org/drawingml/2006/picture">
                   <pic:nvPicPr>
-                    <pic:cNvPr id="1952105039" name="Imagen 1" descr="Interfaz de usuario gráfica, Texto, Aplicación, Chat o mensaje de texto&#10;&#10;El contenido generado por IA puede ser incorrecto."/>
+                    <pic:cNvPr id="53724216" name=""/>
                     <pic:cNvPicPr/>
                   </pic:nvPicPr>
                   <pic:blipFill>
@@ -3467,7 +3086,7 @@
                   <pic:spPr>
                     <a:xfrm>
                       <a:off x="0" y="0"/>
-                      <a:ext cx="5400040" cy="2933065"/>
+                      <a:ext cx="5400040" cy="2992755"/>
                     </a:xfrm>
                     <a:prstGeom prst="rect">
                       <a:avLst/>
@@ -3486,30 +3105,19 @@
         <w:jc w:val="both"/>
       </w:pPr>
       <w:r>
-        <w:t xml:space="preserve">Aquí podremos poner el uno de los hosts que nos dan por defecto o por el contrario el host donde hemos desplegado nosotros el servidor de </w:t>
-      </w:r>
-      <w:proofErr w:type="spellStart"/>
-      <w:r>
-        <w:t>shareplay</w:t>
-      </w:r>
-      <w:proofErr w:type="spellEnd"/>
-      <w:r>
-        <w:t xml:space="preserve"> para gestionar a los usuarios y las salas donde estos van a estar, después tenemos el campo nombre usuario y sala por defecto, debemos saber que como nombre podremos poner lo que queramos, pero en la sala si ponemos una que no existe creara una sala nueva.</w:t>
-      </w:r>
-    </w:p>
-    <w:p>
-      <w:pPr>
-        <w:jc w:val="both"/>
-      </w:pPr>
-      <w:r>
-        <w:rPr>
-          <w:noProof/>
-        </w:rPr>
+        <w:t>Aquí podremos poner el uno de los hosts que nos dan por defecto o por el contrario el host donde hemos desplegado nosotros el servidor de shareplay para gestionar a los usuarios y las salas donde estos van a estar, después tenemos el campo nombre usuario y sala por defecto, debemos saber que como nombre podremos poner lo que queramos, pero en la sala si ponemos una que no existe creara una sala nueva.</w:t>
+      </w:r>
+    </w:p>
+    <w:p>
+      <w:pPr>
+        <w:jc w:val="both"/>
+      </w:pPr>
+      <w:r>
         <w:drawing>
-          <wp:inline distT="0" distB="0" distL="0" distR="0" wp14:anchorId="1725EF28" wp14:editId="7CE722C5">
-            <wp:extent cx="5400040" cy="2936240"/>
-            <wp:effectExtent l="0" t="0" r="0" b="0"/>
-            <wp:docPr id="1711547234" name="Imagen 1" descr="Interfaz de usuario gráfica, Texto, Aplicación, Chat o mensaje de texto&#10;&#10;El contenido generado por IA puede ser incorrecto."/>
+          <wp:inline distT="0" distB="0" distL="0" distR="0" wp14:anchorId="31E671AF" wp14:editId="2BE5E0AA">
+            <wp:extent cx="5157216" cy="2845444"/>
+            <wp:effectExtent l="0" t="0" r="5715" b="0"/>
+            <wp:docPr id="450366784" name="Imagen 1"/>
             <wp:cNvGraphicFramePr>
               <a:graphicFrameLocks xmlns:a="http://schemas.openxmlformats.org/drawingml/2006/main" noChangeAspect="1"/>
             </wp:cNvGraphicFramePr>
@@ -3517,7 +3125,7 @@
               <a:graphicData uri="http://schemas.openxmlformats.org/drawingml/2006/picture">
                 <pic:pic xmlns:pic="http://schemas.openxmlformats.org/drawingml/2006/picture">
                   <pic:nvPicPr>
-                    <pic:cNvPr id="1711547234" name="Imagen 1" descr="Interfaz de usuario gráfica, Texto, Aplicación, Chat o mensaje de texto&#10;&#10;El contenido generado por IA puede ser incorrecto."/>
+                    <pic:cNvPr id="450366784" name=""/>
                     <pic:cNvPicPr/>
                   </pic:nvPicPr>
                   <pic:blipFill>
@@ -3529,7 +3137,7 @@
                   <pic:spPr>
                     <a:xfrm>
                       <a:off x="0" y="0"/>
-                      <a:ext cx="5400040" cy="2936240"/>
+                      <a:ext cx="5165078" cy="2849782"/>
                     </a:xfrm>
                     <a:prstGeom prst="rect">
                       <a:avLst/>
@@ -3548,21 +3156,14 @@
         <w:jc w:val="both"/>
       </w:pPr>
       <w:r>
+        <w:lastRenderedPageBreak/>
         <w:t>Una vez rellenado todos los campo</w:t>
       </w:r>
       <w:r>
         <w:t>s</w:t>
       </w:r>
       <w:r>
-        <w:t xml:space="preserve"> y si el servidor existe y esta escuchando entonces al ejecutar el botón de </w:t>
-      </w:r>
-      <w:proofErr w:type="spellStart"/>
-      <w:r>
-        <w:t>shareplay</w:t>
-      </w:r>
-      <w:proofErr w:type="spellEnd"/>
-      <w:r>
-        <w:t xml:space="preserve"> nos llevara </w:t>
+        <w:t xml:space="preserve"> y si el servidor existe y esta escuchando entonces al ejecutar el botón de shareplay nos llevara </w:t>
       </w:r>
       <w:r>
         <w:t>a la siguiente vista, si no se puede llevar a cabo la conexión al servidor saldrá una alerta ERROR en el que indicara que no se ha podido llegar al servidor.</w:t>
@@ -3570,24 +3171,14 @@
     </w:p>
     <w:p>
       <w:pPr>
-        <w:ind w:left="360" w:firstLine="345"/>
-        <w:jc w:val="both"/>
-      </w:pPr>
-    </w:p>
-    <w:p>
-      <w:pPr>
-        <w:jc w:val="both"/>
-      </w:pPr>
-      <w:r>
-        <w:rPr>
-          <w:noProof/>
-        </w:rPr>
-        <w:lastRenderedPageBreak/>
+        <w:jc w:val="both"/>
+      </w:pPr>
+      <w:r>
         <w:drawing>
-          <wp:inline distT="0" distB="0" distL="0" distR="0" wp14:anchorId="35A78D42" wp14:editId="78E8A49B">
-            <wp:extent cx="5400040" cy="4199890"/>
+          <wp:inline distT="0" distB="0" distL="0" distR="0" wp14:anchorId="268BAD81" wp14:editId="3020EBFA">
+            <wp:extent cx="5400040" cy="4215765"/>
             <wp:effectExtent l="0" t="0" r="0" b="0"/>
-            <wp:docPr id="1474632053" name="Imagen 1" descr="Interfaz de usuario gráfica, Texto, Aplicación, Chat o mensaje de texto&#10;&#10;El contenido generado por IA puede ser incorrecto."/>
+            <wp:docPr id="471652801" name="Imagen 1"/>
             <wp:cNvGraphicFramePr>
               <a:graphicFrameLocks xmlns:a="http://schemas.openxmlformats.org/drawingml/2006/main" noChangeAspect="1"/>
             </wp:cNvGraphicFramePr>
@@ -3595,7 +3186,7 @@
               <a:graphicData uri="http://schemas.openxmlformats.org/drawingml/2006/picture">
                 <pic:pic xmlns:pic="http://schemas.openxmlformats.org/drawingml/2006/picture">
                   <pic:nvPicPr>
-                    <pic:cNvPr id="1474632053" name="Imagen 1" descr="Interfaz de usuario gráfica, Texto, Aplicación, Chat o mensaje de texto&#10;&#10;El contenido generado por IA puede ser incorrecto."/>
+                    <pic:cNvPr id="471652801" name=""/>
                     <pic:cNvPicPr/>
                   </pic:nvPicPr>
                   <pic:blipFill>
@@ -3607,7 +3198,7 @@
                   <pic:spPr>
                     <a:xfrm>
                       <a:off x="0" y="0"/>
-                      <a:ext cx="5400040" cy="4199890"/>
+                      <a:ext cx="5400040" cy="4215765"/>
                     </a:xfrm>
                     <a:prstGeom prst="rect">
                       <a:avLst/>
@@ -3661,14 +3252,11 @@
         <w:jc w:val="both"/>
       </w:pPr>
       <w:r>
-        <w:rPr>
-          <w:noProof/>
-        </w:rPr>
         <w:drawing>
-          <wp:inline distT="0" distB="0" distL="0" distR="0" wp14:anchorId="6B5709F9" wp14:editId="42CA1117">
-            <wp:extent cx="5400040" cy="1383030"/>
-            <wp:effectExtent l="0" t="0" r="0" b="7620"/>
-            <wp:docPr id="1801977219" name="Imagen 1" descr="Interfaz de usuario gráfica, Texto, Aplicación, Chat o mensaje de texto&#10;&#10;El contenido generado por IA puede ser incorrecto."/>
+          <wp:inline distT="0" distB="0" distL="0" distR="0" wp14:anchorId="60EA09FD" wp14:editId="6FF2E84A">
+            <wp:extent cx="5400040" cy="1395095"/>
+            <wp:effectExtent l="0" t="0" r="0" b="0"/>
+            <wp:docPr id="903948625" name="Imagen 1"/>
             <wp:cNvGraphicFramePr>
               <a:graphicFrameLocks xmlns:a="http://schemas.openxmlformats.org/drawingml/2006/main" noChangeAspect="1"/>
             </wp:cNvGraphicFramePr>
@@ -3676,7 +3264,7 @@
               <a:graphicData uri="http://schemas.openxmlformats.org/drawingml/2006/picture">
                 <pic:pic xmlns:pic="http://schemas.openxmlformats.org/drawingml/2006/picture">
                   <pic:nvPicPr>
-                    <pic:cNvPr id="1801977219" name="Imagen 1" descr="Interfaz de usuario gráfica, Texto, Aplicación, Chat o mensaje de texto&#10;&#10;El contenido generado por IA puede ser incorrecto."/>
+                    <pic:cNvPr id="903948625" name=""/>
                     <pic:cNvPicPr/>
                   </pic:nvPicPr>
                   <pic:blipFill>
@@ -3688,7 +3276,7 @@
                   <pic:spPr>
                     <a:xfrm>
                       <a:off x="0" y="0"/>
-                      <a:ext cx="5400040" cy="1383030"/>
+                      <a:ext cx="5400040" cy="1395095"/>
                     </a:xfrm>
                     <a:prstGeom prst="rect">
                       <a:avLst/>
@@ -3707,6 +3295,7 @@
         <w:jc w:val="both"/>
       </w:pPr>
       <w:r>
+        <w:lastRenderedPageBreak/>
         <w:t>Vemos a lo que vería cada usuario en su equipo local, ahora vamos a ver que lógica llevan los dos controladores de cada vista para llevar a cabo lo que estamos haciendo.</w:t>
       </w:r>
     </w:p>
@@ -3717,7 +3306,6 @@
       </w:pPr>
       <w:bookmarkStart w:id="15" w:name="_Toc198920087"/>
       <w:r>
-        <w:lastRenderedPageBreak/>
         <w:t>Controladores.</w:t>
       </w:r>
       <w:bookmarkEnd w:id="15"/>
@@ -3791,34 +3379,10 @@
         <w:jc w:val="both"/>
       </w:pPr>
       <w:r>
-        <w:t xml:space="preserve">Como vemos tenemos 4 botones, lo demás son </w:t>
-      </w:r>
-      <w:proofErr w:type="spellStart"/>
-      <w:r>
-        <w:t>fields</w:t>
-      </w:r>
-      <w:proofErr w:type="spellEnd"/>
-      <w:r>
-        <w:t xml:space="preserve"> que gestionamos a través de estos 4 botones y un método al inicio que comprueba si existe el archivo de configuración existe y si es así carga los tres primeros campos con lo ya guardado, </w:t>
-      </w:r>
-      <w:r>
-        <w:t xml:space="preserve">en el botón de ejecutar </w:t>
-      </w:r>
-      <w:proofErr w:type="spellStart"/>
-      <w:r>
-        <w:t>shareplay</w:t>
-      </w:r>
-      <w:proofErr w:type="spellEnd"/>
-      <w:r>
-        <w:t xml:space="preserve"> al </w:t>
-      </w:r>
-      <w:proofErr w:type="spellStart"/>
-      <w:r>
-        <w:t>clickar</w:t>
-      </w:r>
-      <w:proofErr w:type="spellEnd"/>
-      <w:r>
-        <w:t xml:space="preserve"> se ejecutara la conexión y se valida que los 3 campos estén rellenos, si no lo están saldrá el siguiente error de validación.</w:t>
+        <w:t xml:space="preserve">Como vemos tenemos 4 botones, lo demás son fields que gestionamos a través de estos 4 botones y un método al inicio que comprueba si existe el archivo de configuración existe y si es así carga los tres primeros campos con lo ya guardado, </w:t>
+      </w:r>
+      <w:r>
+        <w:t>en el botón de ejecutar shareplay al clickar se ejecutara la conexión y se valida que los 3 campos estén rellenos, si no lo están saldrá el siguiente error de validación.</w:t>
       </w:r>
     </w:p>
     <w:p>
@@ -3871,29 +3435,9 @@
         <w:ind w:left="360" w:firstLine="345"/>
         <w:jc w:val="both"/>
       </w:pPr>
-    </w:p>
-    <w:p>
-      <w:pPr>
-        <w:ind w:left="360" w:firstLine="345"/>
-        <w:jc w:val="both"/>
-      </w:pPr>
-    </w:p>
-    <w:p>
-      <w:pPr>
-        <w:ind w:left="360" w:firstLine="345"/>
-        <w:jc w:val="both"/>
-      </w:pPr>
       <w:r>
         <w:lastRenderedPageBreak/>
-        <w:t xml:space="preserve">Como vemos si no se ha rellenado entonces nos indicara un error de validación, adicionalmente a esto, en el caso de que en el campo de dirección del servidor haya una </w:t>
-      </w:r>
-      <w:proofErr w:type="spellStart"/>
-      <w:r>
-        <w:t>string</w:t>
-      </w:r>
-      <w:proofErr w:type="spellEnd"/>
-      <w:r>
-        <w:t xml:space="preserve">, es decir, no este </w:t>
+        <w:t xml:space="preserve">Como vemos si no se ha rellenado entonces nos indicara un error de validación, adicionalmente a esto, en el caso de que en el campo de dirección del servidor haya una string, es decir, no este </w:t>
       </w:r>
       <w:r>
         <w:t>vacío,</w:t>
@@ -3911,42 +3455,10 @@
         <w:jc w:val="both"/>
       </w:pPr>
       <w:r>
-        <w:t xml:space="preserve">Cuando se conecta entonces este método le pasa el socket de conexión del servidor a la siguiente vista junto con la </w:t>
-      </w:r>
-      <w:proofErr w:type="spellStart"/>
-      <w:r>
-        <w:t>string</w:t>
-      </w:r>
-      <w:proofErr w:type="spellEnd"/>
-      <w:r>
-        <w:t xml:space="preserve"> del campo de la ruta al fichero a reproducir</w:t>
-      </w:r>
-      <w:r>
-        <w:t xml:space="preserve">, en la siguiente vista se gestionará en este primer método la conexión al servidor, pasándole al método de comienzo del programa el socket, el </w:t>
-      </w:r>
-      <w:proofErr w:type="spellStart"/>
-      <w:r>
-        <w:t>path</w:t>
-      </w:r>
-      <w:proofErr w:type="spellEnd"/>
-      <w:r>
-        <w:t xml:space="preserve"> </w:t>
-      </w:r>
-      <w:proofErr w:type="spellStart"/>
-      <w:r>
-        <w:t>mpv</w:t>
-      </w:r>
-      <w:proofErr w:type="spellEnd"/>
-      <w:r>
-        <w:t xml:space="preserve">, el </w:t>
-      </w:r>
-      <w:proofErr w:type="spellStart"/>
-      <w:r>
-        <w:t>nickname</w:t>
-      </w:r>
-      <w:proofErr w:type="spellEnd"/>
-      <w:r>
-        <w:t xml:space="preserve"> y la sala donde quieres incorporarte.</w:t>
+        <w:t>Cuando se conecta entonces este método le pasa el socket de conexión del servidor a la siguiente vista junto con la string del campo de la ruta al fichero a reproducir</w:t>
+      </w:r>
+      <w:r>
+        <w:t>, en la siguiente vista se gestionará en este primer método la conexión al servidor, pasándole al método de comienzo del programa el socket, el path mpv, el nickname y la sala donde quieres incorporarte.</w:t>
       </w:r>
     </w:p>
     <w:p>
@@ -3958,40 +3470,16 @@
         <w:t xml:space="preserve">Siguiendo </w:t>
       </w:r>
       <w:r>
-        <w:t xml:space="preserve">con esta vista, el controlador de visualizar al ejecutarlo se abre un explorador que requiere seleccionar un archivo de reproducción de video, al seleccionarlo entonces se cerrará el explorador y se pondrá el </w:t>
-      </w:r>
-      <w:proofErr w:type="spellStart"/>
-      <w:r>
-        <w:t>path</w:t>
-      </w:r>
-      <w:proofErr w:type="spellEnd"/>
-      <w:r>
-        <w:t xml:space="preserve"> junto con el archivo en el </w:t>
-      </w:r>
-      <w:proofErr w:type="spellStart"/>
-      <w:r>
-        <w:t>field</w:t>
-      </w:r>
-      <w:proofErr w:type="spellEnd"/>
-      <w:r>
-        <w:t xml:space="preserve"> para pasárselo al siguiente controlador.</w:t>
-      </w:r>
-    </w:p>
-    <w:p>
-      <w:pPr>
-        <w:ind w:left="360" w:firstLine="345"/>
-        <w:jc w:val="both"/>
-      </w:pPr>
-      <w:r>
-        <w:t xml:space="preserve">El botón validar descodificara el código introducido en el </w:t>
-      </w:r>
-      <w:proofErr w:type="spellStart"/>
-      <w:r>
-        <w:t>field</w:t>
-      </w:r>
-      <w:proofErr w:type="spellEnd"/>
-      <w:r>
-        <w:t xml:space="preserve"> y después de descodificarlo pondrá en cada campo </w:t>
+        <w:t>con esta vista, el controlador de visualizar al ejecutarlo se abre un explorador que requiere seleccionar un archivo de reproducción de video, al seleccionarlo entonces se cerrará el explorador y se pondrá el path junto con el archivo en el field para pasárselo al siguiente controlador.</w:t>
+      </w:r>
+    </w:p>
+    <w:p>
+      <w:pPr>
+        <w:ind w:left="360" w:firstLine="345"/>
+        <w:jc w:val="both"/>
+      </w:pPr>
+      <w:r>
+        <w:t xml:space="preserve">El botón validar descodificara el código introducido en el field y después de descodificarlo pondrá en cada campo </w:t>
       </w:r>
       <w:r>
         <w:t xml:space="preserve">el parámetro descodificado, se rellenaran los campos de host y de sala a la espera de que se rellene el campo de nombre o ya esta relleno guardado de la ultima configuración, al </w:t>
@@ -4021,15 +3509,7 @@
         <w:t>guardará</w:t>
       </w:r>
       <w:r>
-        <w:t xml:space="preserve"> la configuración actual, mediante una clase llamada </w:t>
-      </w:r>
-      <w:proofErr w:type="spellStart"/>
-      <w:r>
-        <w:t>config</w:t>
-      </w:r>
-      <w:proofErr w:type="spellEnd"/>
-      <w:r>
-        <w:t xml:space="preserve"> y </w:t>
+        <w:t xml:space="preserve"> la configuración actual, mediante una clase llamada config y </w:t>
       </w:r>
       <w:r>
         <w:t>salvará</w:t>
@@ -4044,15 +3524,7 @@
         <w:t xml:space="preserve"> el socket </w:t>
       </w:r>
       <w:r>
-        <w:t xml:space="preserve">a la siguiente vista junto con los datos del campo de </w:t>
-      </w:r>
-      <w:proofErr w:type="spellStart"/>
-      <w:r>
-        <w:t>filepath</w:t>
-      </w:r>
-      <w:proofErr w:type="spellEnd"/>
-      <w:r>
-        <w:t xml:space="preserve">, </w:t>
+        <w:t xml:space="preserve">a la siguiente vista junto con los datos del campo de filepath, </w:t>
       </w:r>
       <w:r>
         <w:t>después de hacer esto lo que hará será destruir la vista e iniciar la siguiente vista con los datos que le hemos pasado.</w:t>
@@ -4064,14 +3536,11 @@
         <w:jc w:val="both"/>
       </w:pPr>
       <w:r>
-        <w:rPr>
-          <w:noProof/>
-        </w:rPr>
         <w:drawing>
-          <wp:inline distT="0" distB="0" distL="0" distR="0" wp14:anchorId="0AED91A5" wp14:editId="2D7C6D04">
-            <wp:extent cx="3848432" cy="2968235"/>
-            <wp:effectExtent l="0" t="0" r="0" b="3810"/>
-            <wp:docPr id="946103046" name="Imagen 1" descr="Interfaz de usuario gráfica, Texto, Aplicación, Chat o mensaje de texto&#10;&#10;El contenido generado por IA puede ser incorrecto."/>
+          <wp:inline distT="0" distB="0" distL="0" distR="0" wp14:anchorId="1AF64199" wp14:editId="2A695BDB">
+            <wp:extent cx="3708807" cy="2884531"/>
+            <wp:effectExtent l="0" t="0" r="6350" b="0"/>
+            <wp:docPr id="1850500199" name="Imagen 1"/>
             <wp:cNvGraphicFramePr>
               <a:graphicFrameLocks xmlns:a="http://schemas.openxmlformats.org/drawingml/2006/main" noChangeAspect="1"/>
             </wp:cNvGraphicFramePr>
@@ -4079,7 +3548,7 @@
               <a:graphicData uri="http://schemas.openxmlformats.org/drawingml/2006/picture">
                 <pic:pic xmlns:pic="http://schemas.openxmlformats.org/drawingml/2006/picture">
                   <pic:nvPicPr>
-                    <pic:cNvPr id="946103046" name="Imagen 1" descr="Interfaz de usuario gráfica, Texto, Aplicación, Chat o mensaje de texto&#10;&#10;El contenido generado por IA puede ser incorrecto."/>
+                    <pic:cNvPr id="1850500199" name=""/>
                     <pic:cNvPicPr/>
                   </pic:nvPicPr>
                   <pic:blipFill>
@@ -4091,7 +3560,7 @@
                   <pic:spPr>
                     <a:xfrm>
                       <a:off x="0" y="0"/>
-                      <a:ext cx="3884778" cy="2996268"/>
+                      <a:ext cx="3727476" cy="2899051"/>
                     </a:xfrm>
                     <a:prstGeom prst="rect">
                       <a:avLst/>
@@ -4114,15 +3583,7 @@
         <w:t>En este controlador de la vista lo que tenemos que indicar es qu</w:t>
       </w:r>
       <w:r>
-        <w:t xml:space="preserve">e al iniciarse hay un primer método que lo que hace es recibir el socket e iniciar la conexión con el servidor pasándole todos los parámetros e iniciando el reproductor </w:t>
-      </w:r>
-      <w:proofErr w:type="spellStart"/>
-      <w:r>
-        <w:t>mpv</w:t>
-      </w:r>
-      <w:proofErr w:type="spellEnd"/>
-      <w:r>
-        <w:t xml:space="preserve"> con o sin un fichero</w:t>
+        <w:t>e al iniciarse hay un primer método que lo que hace es recibir el socket e iniciar la conexión con el servidor pasándole todos los parámetros e iniciando el reproductor mpv con o sin un fichero</w:t>
       </w:r>
       <w:r>
         <w:t xml:space="preserve"> y le indica al servidor quien es y la sala donde conectarse, seguidamente mediante un método en el que se lleva a cabo la conexión </w:t>
@@ -4143,40 +3604,16 @@
         <w:t xml:space="preserve"> se le aplica un observable que observa cualquier cambio en dicha lista </w:t>
       </w:r>
       <w:r>
-        <w:t xml:space="preserve">y los imprime en la </w:t>
-      </w:r>
-      <w:proofErr w:type="spellStart"/>
-      <w:r>
-        <w:t>listview</w:t>
-      </w:r>
-      <w:proofErr w:type="spellEnd"/>
-      <w:r>
-        <w:t>, de esta manera se imprime de continuamente los integrantes de la sala y se actualiza constantemente.</w:t>
-      </w:r>
-    </w:p>
-    <w:p>
-      <w:pPr>
-        <w:ind w:left="360" w:firstLine="345"/>
-        <w:jc w:val="both"/>
-      </w:pPr>
-      <w:r>
-        <w:t xml:space="preserve">En esta vista estamos en la sala con los integrantes y con el reproductor </w:t>
-      </w:r>
-      <w:proofErr w:type="spellStart"/>
-      <w:r>
-        <w:t>mpv</w:t>
-      </w:r>
-      <w:proofErr w:type="spellEnd"/>
-      <w:r>
-        <w:t xml:space="preserve"> iniciado y con el video que o bien se ha iniciado con la ruta que le hemos indicado en la vista anterior o bien lo hemos puesto nosotros después, dicho </w:t>
-      </w:r>
-      <w:proofErr w:type="spellStart"/>
-      <w:r>
-        <w:t>mpv</w:t>
-      </w:r>
-      <w:proofErr w:type="spellEnd"/>
-      <w:r>
-        <w:t xml:space="preserve"> </w:t>
+        <w:t>y los imprime en la listview, de esta manera se imprime de continuamente los integrantes de la sala y se actualiza constantemente.</w:t>
+      </w:r>
+    </w:p>
+    <w:p>
+      <w:pPr>
+        <w:ind w:left="360" w:firstLine="345"/>
+        <w:jc w:val="both"/>
+      </w:pPr>
+      <w:r>
+        <w:t xml:space="preserve">En esta vista estamos en la sala con los integrantes y con el reproductor mpv iniciado y con el video que o bien se ha iniciado con la ruta que le hemos indicado en la vista anterior o bien lo hemos puesto nosotros después, dicho mpv </w:t>
       </w:r>
       <w:r>
         <w:t>está</w:t>
@@ -4280,64 +3717,16 @@
         <w:t xml:space="preserve">Para ello la gestión se ha llevado a cabo mediante una clase de gadgets que gestiona </w:t>
       </w:r>
       <w:r>
-        <w:t xml:space="preserve">archivos JSON, se ha creado una clase data </w:t>
-      </w:r>
-      <w:proofErr w:type="spellStart"/>
-      <w:r>
-        <w:t>kotlin</w:t>
-      </w:r>
-      <w:proofErr w:type="spellEnd"/>
-      <w:r>
-        <w:t xml:space="preserve"> que tiene estos 3 campos y cuando se llama a la clase </w:t>
-      </w:r>
-      <w:proofErr w:type="spellStart"/>
-      <w:r>
-        <w:t>savedata</w:t>
-      </w:r>
-      <w:proofErr w:type="spellEnd"/>
-      <w:r>
-        <w:t xml:space="preserve"> se guardan los datos que se le pasan de los 3 </w:t>
-      </w:r>
-      <w:proofErr w:type="spellStart"/>
-      <w:r>
-        <w:t>fields</w:t>
-      </w:r>
-      <w:proofErr w:type="spellEnd"/>
-      <w:r>
-        <w:t xml:space="preserve"> y se salvan en el archivo.</w:t>
-      </w:r>
-    </w:p>
-    <w:p>
-      <w:pPr>
-        <w:ind w:left="360" w:firstLine="345"/>
-        <w:jc w:val="both"/>
-      </w:pPr>
-      <w:r>
-        <w:t xml:space="preserve">Esto se guarda en un </w:t>
-      </w:r>
-      <w:proofErr w:type="gramStart"/>
-      <w:r>
-        <w:t>archivo .</w:t>
-      </w:r>
-      <w:proofErr w:type="spellStart"/>
-      <w:r>
-        <w:t>configuracion</w:t>
-      </w:r>
-      <w:proofErr w:type="gramEnd"/>
-      <w:r>
-        <w:t>.json</w:t>
-      </w:r>
-      <w:proofErr w:type="spellEnd"/>
-      <w:r>
-        <w:t xml:space="preserve"> en los archivos del usuario del sistema, si este archivo no existe lo crea con la estructura y los datos y los carga cuando se le llama al </w:t>
-      </w:r>
-      <w:proofErr w:type="spellStart"/>
-      <w:r>
-        <w:t>config</w:t>
-      </w:r>
-      <w:proofErr w:type="spellEnd"/>
-      <w:r>
-        <w:t xml:space="preserve"> para recuperar los campos que sean necesarios.</w:t>
+        <w:t>archivos JSON, se ha creado una clase data kotlin que tiene estos 3 campos y cuando se llama a la clase savedata se guardan los datos que se le pasan de los 3 fields y se salvan en el archivo.</w:t>
+      </w:r>
+    </w:p>
+    <w:p>
+      <w:pPr>
+        <w:ind w:left="360" w:firstLine="345"/>
+        <w:jc w:val="both"/>
+      </w:pPr>
+      <w:r>
+        <w:t>Esto se guarda en un archivo .configuracion.json en los archivos del usuario del sistema, si este archivo no existe lo crea con la estructura y los datos y los carga cuando se le llama al config para recuperar los campos que sean necesarios.</w:t>
       </w:r>
     </w:p>
     <w:p>
@@ -4364,15 +3753,7 @@
         <w:jc w:val="both"/>
       </w:pPr>
       <w:r>
-        <w:t xml:space="preserve">Esto se lleva a cabo con una dependencia que controla JSON y nos permite mapear un archivo de este tipo a los datos que buscamos abstrayéndonos de la complejidad de tener que buscar en el documento el campo o </w:t>
-      </w:r>
-      <w:proofErr w:type="spellStart"/>
-      <w:r>
-        <w:t>key</w:t>
-      </w:r>
-      <w:proofErr w:type="spellEnd"/>
-      <w:r>
-        <w:t xml:space="preserve"> para recuperar el valor.</w:t>
+        <w:t>Esto se lleva a cabo con una dependencia que controla JSON y nos permite mapear un archivo de este tipo a los datos que buscamos abstrayéndonos de la complejidad de tener que buscar en el documento el campo o key para recuperar el valor.</w:t>
       </w:r>
     </w:p>
     <w:p>
@@ -4413,15 +3794,7 @@
         <w:jc w:val="both"/>
       </w:pPr>
       <w:r>
-        <w:t xml:space="preserve">Para solventar este problema se acabo decidiendo meter el ejecutable de MPV y todos los archivos necesarios dentro del ejecutable y a la hora de ejecutar dicho MPV y pasarle la ejecución al </w:t>
-      </w:r>
-      <w:proofErr w:type="spellStart"/>
-      <w:r>
-        <w:t>playerclient</w:t>
-      </w:r>
-      <w:proofErr w:type="spellEnd"/>
-      <w:r>
-        <w:t xml:space="preserve"> para iniciar el control del reproductor y comenzar a ver el video, para ello lo que se ha hecho es como hemos indicado guardar el MPV en el ejecutable.</w:t>
+        <w:t>Para solventar este problema se acabo decidiendo meter el ejecutable de MPV y todos los archivos necesarios dentro del ejecutable y a la hora de ejecutar dicho MPV y pasarle la ejecución al playerclient para iniciar el control del reproductor y comenzar a ver el video, para ello lo que se ha hecho es como hemos indicado guardar el MPV en el ejecutable.</w:t>
       </w:r>
     </w:p>
     <w:p>
@@ -4515,15 +3888,7 @@
       </w:pPr>
       <w:r>
         <w:lastRenderedPageBreak/>
-        <w:t xml:space="preserve">Otro problema que se encontró es la validación de los campos, para ello se determino que los tres primeros campos deben ser requeridos, ya que son los campos obligatorios y necesarios para llevar a cabo la conexión con el servidor, para validar que dichos campos estén llenos el programa no deja ejecutar la conexión si estos están en estado </w:t>
-      </w:r>
-      <w:proofErr w:type="spellStart"/>
-      <w:r>
-        <w:t>empty</w:t>
-      </w:r>
-      <w:proofErr w:type="spellEnd"/>
-      <w:r>
-        <w:t>, de esta manera se obliga rellenar los campos.</w:t>
+        <w:t>Otro problema que se encontró es la validación de los campos, para ello se determino que los tres primeros campos deben ser requeridos, ya que son los campos obligatorios y necesarios para llevar a cabo la conexión con el servidor, para validar que dichos campos estén llenos el programa no deja ejecutar la conexión si estos están en estado empty, de esta manera se obliga rellenar los campos.</w:t>
       </w:r>
     </w:p>
     <w:p>
@@ -4541,15 +3906,7 @@
         <w:jc w:val="both"/>
       </w:pPr>
       <w:r>
-        <w:t xml:space="preserve">Una vez hecha esta validación si es correcta junto con el campo de </w:t>
-      </w:r>
-      <w:proofErr w:type="spellStart"/>
-      <w:r>
-        <w:t>path</w:t>
-      </w:r>
-      <w:proofErr w:type="spellEnd"/>
-      <w:r>
-        <w:t xml:space="preserve"> para el file de reproducción entonces se enviaría al controlador de la segunda vista </w:t>
+        <w:t xml:space="preserve">Una vez hecha esta validación si es correcta junto con el campo de path para el file de reproducción entonces se enviaría al controlador de la segunda vista </w:t>
       </w:r>
       <w:r>
         <w:t>para tratar estos campos como se ha indicado anteriormente.</w:t>
@@ -4587,16 +3944,7 @@
         <w:jc w:val="both"/>
       </w:pPr>
       <w:r>
-        <w:t>En conclusión, se ha llevado a cabo una aplicación funcional en el que el propósito es</w:t>
-      </w:r>
-      <w:r>
-        <w:t xml:space="preserve"> </w:t>
-      </w:r>
-      <w:r>
-        <w:t xml:space="preserve">que </w:t>
-      </w:r>
-      <w:r>
-        <w:t>un grupo de personas</w:t>
+        <w:t>En conclusión, se ha llevado a cabo una aplicación funcional en el que el propósito es que un grupo de personas</w:t>
       </w:r>
       <w:r>
         <w:t xml:space="preserve"> que quieren ver una película o video de forma local pero sincronizados entre ellos</w:t>
@@ -4665,15 +4013,7 @@
         <w:t xml:space="preserve">Actualmente </w:t>
       </w:r>
       <w:r>
-        <w:t>la aplicación se ejecuta mediante un ejecutable .</w:t>
-      </w:r>
-      <w:proofErr w:type="spellStart"/>
-      <w:r>
-        <w:t>jar</w:t>
-      </w:r>
-      <w:proofErr w:type="spellEnd"/>
-      <w:r>
-        <w:t xml:space="preserve"> que necesita la maquina java para funcionar, también se ha pensado en versiones posteriores para crear ejecutables que funcionen directamente en el sistema operativo anfitrión, se ha pensado en Windows y Linux.</w:t>
+        <w:t>la aplicación se ejecuta mediante un ejecutable .jar que necesita la maquina java para funcionar, también se ha pensado en versiones posteriores para crear ejecutables que funcionen directamente en el sistema operativo anfitrión, se ha pensado en Windows y Linux.</w:t>
       </w:r>
     </w:p>
     <w:p>
@@ -4719,23 +4059,7 @@
         <w:t xml:space="preserve">Tanto el cliente como el servidor se ha llevado a nivel de código atendiendo a la versatilidad del código de manera que invite </w:t>
       </w:r>
       <w:r>
-        <w:t xml:space="preserve">a facilidad de cambios y nuevos aplicativos de funcionalidad en la aplicación a la hora de necesitarlo, el servidor, que esta desplegado de manera sencilla en una </w:t>
-      </w:r>
-      <w:proofErr w:type="spellStart"/>
-      <w:r>
-        <w:t>url</w:t>
-      </w:r>
-      <w:proofErr w:type="spellEnd"/>
-      <w:r>
-        <w:t xml:space="preserve"> en internet o bien en el pc de algún usuario en el que se puede comenzar la ejecución del servidor y conectarte a ese servidor por internet hace un despliegue versátil en el que cualquier persona puede desplegar este de manera sencilla, haciendo posible que los usuarios o bien utilicen servidores comunes desplegados ya o bien estos mismo desplieguen el servidor mediante el ejecutable y el cambio de unas cuantas configuraciones del </w:t>
-      </w:r>
-      <w:proofErr w:type="spellStart"/>
-      <w:r>
-        <w:t>router</w:t>
-      </w:r>
-      <w:proofErr w:type="spellEnd"/>
-      <w:r>
-        <w:t xml:space="preserve"> en su red para poder usarlo.</w:t>
+        <w:t>a facilidad de cambios y nuevos aplicativos de funcionalidad en la aplicación a la hora de necesitarlo, el servidor, que esta desplegado de manera sencilla en una url en internet o bien en el pc de algún usuario en el que se puede comenzar la ejecución del servidor y conectarte a ese servidor por internet hace un despliegue versátil en el que cualquier persona puede desplegar este de manera sencilla, haciendo posible que los usuarios o bien utilicen servidores comunes desplegados ya o bien estos mismo desplieguen el servidor mediante el ejecutable y el cambio de unas cuantas configuraciones del router en su red para poder usarlo.</w:t>
       </w:r>
     </w:p>
     <w:p>
@@ -4879,7 +4203,6 @@
           <w:dataBinding w:prefixMappings="xmlns:ns0='http://purl.org/dc/elements/1.1/' xmlns:ns1='http://schemas.openxmlformats.org/package/2006/metadata/core-properties' " w:xpath="/ns1:coreProperties[1]/ns0:creator[1]" w:storeItemID="{6C3C8BC8-F283-45AE-878A-BAB7291924A1}"/>
           <w:text/>
         </w:sdtPr>
-        <w:sdtEndPr/>
         <w:sdtContent>
           <w:tc>
             <w:tcPr>
@@ -5093,7 +4416,6 @@
                             <w:dataBinding w:prefixMappings="xmlns:ns0='http://purl.org/dc/elements/1.1/' xmlns:ns1='http://schemas.openxmlformats.org/package/2006/metadata/core-properties' " w:xpath="/ns1:coreProperties[1]/ns0:title[1]" w:storeItemID="{6C3C8BC8-F283-45AE-878A-BAB7291924A1}"/>
                             <w:text/>
                           </w:sdtPr>
-                          <w:sdtEndPr/>
                           <w:sdtContent>
                             <w:p>
                               <w:pPr>
@@ -5151,7 +4473,6 @@
                       <w:dataBinding w:prefixMappings="xmlns:ns0='http://purl.org/dc/elements/1.1/' xmlns:ns1='http://schemas.openxmlformats.org/package/2006/metadata/core-properties' " w:xpath="/ns1:coreProperties[1]/ns0:title[1]" w:storeItemID="{6C3C8BC8-F283-45AE-878A-BAB7291924A1}"/>
                       <w:text/>
                     </w:sdtPr>
-                    <w:sdtEndPr/>
                     <w:sdtContent>
                       <w:p>
                         <w:pPr>
@@ -6349,7 +5670,7 @@
     <w:charset w:val="00"/>
     <w:family w:val="swiss"/>
     <w:pitch w:val="variable"/>
-    <w:sig w:usb0="E4002EFF" w:usb1="C000247B" w:usb2="00000009" w:usb3="00000000" w:csb0="000001FF" w:csb1="00000000"/>
+    <w:sig w:usb0="E4002EFF" w:usb1="C200247B" w:usb2="00000009" w:usb3="00000000" w:csb0="000001FF" w:csb1="00000000"/>
   </w:font>
   <w:font w:name="Times New Roman">
     <w:panose1 w:val="02020603050405020304"/>
@@ -6363,19 +5684,7 @@
     <w:charset w:val="00"/>
     <w:family w:val="swiss"/>
     <w:pitch w:val="variable"/>
-    <w:sig w:usb0="E4002EFF" w:usb1="C000247B" w:usb2="00000009" w:usb3="00000000" w:csb0="000001FF" w:csb1="00000000"/>
-  </w:font>
-  <w:font w:name="Aptos">
-    <w:charset w:val="00"/>
-    <w:family w:val="swiss"/>
-    <w:pitch w:val="variable"/>
-    <w:sig w:usb0="20000287" w:usb1="00000003" w:usb2="00000000" w:usb3="00000000" w:csb0="0000019F" w:csb1="00000000"/>
-  </w:font>
-  <w:font w:name="Aptos Display">
-    <w:charset w:val="00"/>
-    <w:family w:val="swiss"/>
-    <w:pitch w:val="variable"/>
-    <w:sig w:usb0="20000287" w:usb1="00000003" w:usb2="00000000" w:usb3="00000000" w:csb0="0000019F" w:csb1="00000000"/>
+    <w:sig w:usb0="E4002EFF" w:usb1="C200247B" w:usb2="00000009" w:usb3="00000000" w:csb0="000001FF" w:csb1="00000000"/>
   </w:font>
 </w:fonts>
 </file>
@@ -6415,9 +5724,11 @@
     <w:rsid w:val="005C42D3"/>
     <w:rsid w:val="005F2604"/>
     <w:rsid w:val="00612CEB"/>
+    <w:rsid w:val="007D67FB"/>
     <w:rsid w:val="008102FA"/>
     <w:rsid w:val="00946A92"/>
     <w:rsid w:val="00953A0E"/>
+    <w:rsid w:val="00A16B4C"/>
     <w:rsid w:val="00A24E49"/>
     <w:rsid w:val="00C90122"/>
     <w:rsid w:val="00D41284"/>

</xml_diff>